<commit_message>
Commented on Pantry Objectives
tagged crisanto sa game proposal
</commit_message>
<xml_diff>
--- a/Proposals/Comm.PantryFY-Title Proposal 2021.docx
+++ b/Proposals/Comm.PantryFY-Title Proposal 2021.docx
@@ -156,7 +156,7 @@
                                     <pic:cNvPicPr/>
                                   </pic:nvPicPr>
                                   <pic:blipFill>
-                                    <a:blip r:embed="rId9">
+                                    <a:blip r:embed="rId8">
                                       <a:extLst>
                                         <a:ext uri="{28A0092B-C50C-407E-A947-70E740481C1C}">
                                           <a14:useLocalDpi xmlns:a14="http://schemas.microsoft.com/office/drawing/2010/main" val="0"/>
@@ -305,25 +305,7 @@
                           <w:sz w:val="28"/>
                           <w:szCs w:val="28"/>
                         </w:rPr>
-                        <w:t xml:space="preserve">Don </w:t>
-                      </w:r>
-                      <w:proofErr w:type="spellStart"/>
-                      <w:r>
-                        <w:rPr>
-                          <w:b/>
-                          <w:sz w:val="28"/>
-                          <w:szCs w:val="28"/>
-                        </w:rPr>
-                        <w:t>Honorio</w:t>
-                      </w:r>
-                      <w:proofErr w:type="spellEnd"/>
-                      <w:r>
-                        <w:rPr>
-                          <w:b/>
-                          <w:sz w:val="28"/>
-                          <w:szCs w:val="28"/>
-                        </w:rPr>
-                        <w:t xml:space="preserve"> Ventura State University</w:t>
+                        <w:t>Don Honorio Ventura State University</w:t>
                       </w:r>
                     </w:p>
                     <w:p>
@@ -332,15 +314,7 @@
                         <w:jc w:val="center"/>
                       </w:pPr>
                       <w:r>
-                        <w:t xml:space="preserve">Villa de </w:t>
-                      </w:r>
-                      <w:proofErr w:type="spellStart"/>
-                      <w:r>
-                        <w:t>Bacolor</w:t>
-                      </w:r>
-                      <w:proofErr w:type="spellEnd"/>
-                      <w:r>
-                        <w:t>, Pampanga</w:t>
+                        <w:t>Villa de Bacolor, Pampanga</w:t>
                       </w:r>
                     </w:p>
                   </w:txbxContent>
@@ -420,7 +394,7 @@
                                           <pic:cNvPicPr/>
                                         </pic:nvPicPr>
                                         <pic:blipFill>
-                                          <a:blip r:embed="rId10">
+                                          <a:blip r:embed="rId9">
                                             <a:extLst>
                                               <a:ext uri="{28A0092B-C50C-407E-A947-70E740481C1C}">
                                                 <a14:useLocalDpi xmlns:a14="http://schemas.microsoft.com/office/drawing/2010/main" val="0"/>
@@ -490,7 +464,7 @@
                                     <pic:cNvPicPr/>
                                   </pic:nvPicPr>
                                   <pic:blipFill>
-                                    <a:blip r:embed="rId11">
+                                    <a:blip r:embed="rId9">
                                       <a:extLst>
                                         <a:ext uri="{28A0092B-C50C-407E-A947-70E740481C1C}">
                                           <a14:useLocalDpi xmlns:a14="http://schemas.microsoft.com/office/drawing/2010/main" val="0"/>
@@ -1239,12 +1213,20 @@
           <w:noProof/>
         </w:rPr>
       </w:pPr>
+      <w:commentRangeStart w:id="0"/>
       <w:r>
         <w:t xml:space="preserve">To further improve the community pantry, particularly for people affected by a natural disaster, pandemic, or other crisis, it can also help to prevent the presence of food waste, </w:t>
       </w:r>
       <w:r>
         <w:lastRenderedPageBreak/>
         <w:t>particularly in food chains and grocery stores where they dispose of those that do not pass muster in terms of quality and surpluses that are simply allowed to rot. Instead of wasting them, they can be donated to the organizer to be distributed to people in need.</w:t>
+      </w:r>
+      <w:commentRangeEnd w:id="0"/>
+      <w:r>
+        <w:rPr>
+          <w:rStyle w:val="CommentReference"/>
+        </w:rPr>
+        <w:commentReference w:id="0"/>
       </w:r>
     </w:p>
     <w:p>
@@ -1992,7 +1974,7 @@
         <w:spacing w:after="0" w:line="240" w:lineRule="auto"/>
         <w:jc w:val="both"/>
       </w:pPr>
-      <w:hyperlink r:id="rId12" w:history="1">
+      <w:hyperlink r:id="rId14" w:history="1">
         <w:r>
           <w:rPr>
             <w:rStyle w:val="Hyperlink"/>
@@ -2009,7 +1991,7 @@
         <w:spacing w:after="0" w:line="240" w:lineRule="auto"/>
         <w:jc w:val="both"/>
       </w:pPr>
-      <w:hyperlink r:id="rId13" w:history="1">
+      <w:hyperlink r:id="rId15" w:history="1">
         <w:r>
           <w:rPr>
             <w:rStyle w:val="Hyperlink"/>
@@ -2026,7 +2008,7 @@
         <w:spacing w:after="0" w:line="240" w:lineRule="auto"/>
         <w:jc w:val="both"/>
       </w:pPr>
-      <w:hyperlink r:id="rId14" w:history="1">
+      <w:hyperlink r:id="rId16" w:history="1">
         <w:r>
           <w:rPr>
             <w:rStyle w:val="Hyperlink"/>
@@ -2054,7 +2036,7 @@
       </w:pPr>
     </w:p>
     <w:sectPr>
-      <w:footerReference w:type="default" r:id="rId15"/>
+      <w:footerReference w:type="default" r:id="rId17"/>
       <w:pgSz w:w="12240" w:h="15840"/>
       <w:pgMar w:top="1440" w:right="1440" w:bottom="1440" w:left="1440" w:header="720" w:footer="720" w:gutter="0"/>
       <w:cols w:space="720"/>
@@ -2062,6 +2044,77 @@
     </w:sectPr>
   </w:body>
 </w:document>
+</file>
+
+<file path=word/comments.xml><?xml version="1.0" encoding="utf-8"?>
+<w:comments xmlns:wpc="http://schemas.microsoft.com/office/word/2010/wordprocessingCanvas" xmlns:cx="http://schemas.microsoft.com/office/drawing/2014/chartex" xmlns:cx1="http://schemas.microsoft.com/office/drawing/2015/9/8/chartex" xmlns:cx2="http://schemas.microsoft.com/office/drawing/2015/10/21/chartex" xmlns:cx3="http://schemas.microsoft.com/office/drawing/2016/5/9/chartex" xmlns:cx4="http://schemas.microsoft.com/office/drawing/2016/5/10/chartex" xmlns:cx5="http://schemas.microsoft.com/office/drawing/2016/5/11/chartex" xmlns:cx6="http://schemas.microsoft.com/office/drawing/2016/5/12/chartex" xmlns:cx7="http://schemas.microsoft.com/office/drawing/2016/5/13/chartex" xmlns:cx8="http://schemas.microsoft.com/office/drawing/2016/5/14/chartex" xmlns:mc="http://schemas.openxmlformats.org/markup-compatibility/2006" xmlns:aink="http://schemas.microsoft.com/office/drawing/2016/ink" xmlns:am3d="http://schemas.microsoft.com/office/drawing/2017/model3d" xmlns:o="urn:schemas-microsoft-com:office:office" xmlns:r="http://schemas.openxmlformats.org/officeDocument/2006/relationships" xmlns:m="http://schemas.openxmlformats.org/officeDocument/2006/math" xmlns:v="urn:schemas-microsoft-com:vml" xmlns:wp14="http://schemas.microsoft.com/office/word/2010/wordprocessingDrawing" xmlns:wp="http://schemas.openxmlformats.org/drawingml/2006/wordprocessingDrawing" xmlns:w10="urn:schemas-microsoft-com:office:word" xmlns:w="http://schemas.openxmlformats.org/wordprocessingml/2006/main" xmlns:w14="http://schemas.microsoft.com/office/word/2010/wordml" xmlns:w15="http://schemas.microsoft.com/office/word/2012/wordml" xmlns:w16cex="http://schemas.microsoft.com/office/word/2018/wordml/cex" xmlns:w16cid="http://schemas.microsoft.com/office/word/2016/wordml/cid" xmlns:w16="http://schemas.microsoft.com/office/word/2018/wordml" xmlns:w16sdtdh="http://schemas.microsoft.com/office/word/2020/wordml/sdtdatahash" xmlns:w16se="http://schemas.microsoft.com/office/word/2015/wordml/symex" xmlns:wpg="http://schemas.microsoft.com/office/word/2010/wordprocessingGroup" xmlns:wpi="http://schemas.microsoft.com/office/word/2010/wordprocessingInk" xmlns:wne="http://schemas.microsoft.com/office/word/2006/wordml" xmlns:wps="http://schemas.microsoft.com/office/word/2010/wordprocessingShape" mc:Ignorable="w14 w15 w16se w16cid w16 w16cex w16sdtdh wp14">
+  <w:comment w:id="0" w:author="Francis Santos" w:date="2021-06-22T13:59:00Z" w:initials="FS">
+    <w:p>
+      <w:pPr>
+        <w:pStyle w:val="CommentText"/>
+      </w:pPr>
+      <w:r>
+        <w:rPr>
+          <w:rStyle w:val="CommentReference"/>
+        </w:rPr>
+        <w:annotationRef/>
+      </w:r>
+      <w:r>
+        <w:t>This project aims to improve the current situation in the community pantry that the community introduced.</w:t>
+      </w:r>
+    </w:p>
+    <w:p>
+      <w:pPr>
+        <w:pStyle w:val="CommentText"/>
+      </w:pPr>
+    </w:p>
+    <w:p>
+      <w:pPr>
+        <w:pStyle w:val="CommentText"/>
+      </w:pPr>
+      <w:r>
+        <w:t xml:space="preserve">This will help problems in </w:t>
+      </w:r>
+      <w:r>
+        <w:t xml:space="preserve">the pantry’s </w:t>
+      </w:r>
+      <w:r>
+        <w:t>logistics</w:t>
+      </w:r>
+    </w:p>
+    <w:p>
+      <w:pPr>
+        <w:pStyle w:val="CommentText"/>
+      </w:pPr>
+    </w:p>
+    <w:p>
+      <w:pPr>
+        <w:pStyle w:val="CommentText"/>
+      </w:pPr>
+      <w:r>
+        <w:t>Like tracking the pantry’s inventory and logging those who give and receive</w:t>
+      </w:r>
+    </w:p>
+  </w:comment>
+</w:comments>
+</file>
+
+<file path=word/commentsExtended.xml><?xml version="1.0" encoding="utf-8"?>
+<w15:commentsEx xmlns:wpc="http://schemas.microsoft.com/office/word/2010/wordprocessingCanvas" xmlns:cx="http://schemas.microsoft.com/office/drawing/2014/chartex" xmlns:cx1="http://schemas.microsoft.com/office/drawing/2015/9/8/chartex" xmlns:cx2="http://schemas.microsoft.com/office/drawing/2015/10/21/chartex" xmlns:cx3="http://schemas.microsoft.com/office/drawing/2016/5/9/chartex" xmlns:cx4="http://schemas.microsoft.com/office/drawing/2016/5/10/chartex" xmlns:cx5="http://schemas.microsoft.com/office/drawing/2016/5/11/chartex" xmlns:cx6="http://schemas.microsoft.com/office/drawing/2016/5/12/chartex" xmlns:cx7="http://schemas.microsoft.com/office/drawing/2016/5/13/chartex" xmlns:cx8="http://schemas.microsoft.com/office/drawing/2016/5/14/chartex" xmlns:mc="http://schemas.openxmlformats.org/markup-compatibility/2006" xmlns:aink="http://schemas.microsoft.com/office/drawing/2016/ink" xmlns:am3d="http://schemas.microsoft.com/office/drawing/2017/model3d" xmlns:o="urn:schemas-microsoft-com:office:office" xmlns:r="http://schemas.openxmlformats.org/officeDocument/2006/relationships" xmlns:m="http://schemas.openxmlformats.org/officeDocument/2006/math" xmlns:v="urn:schemas-microsoft-com:vml" xmlns:wp14="http://schemas.microsoft.com/office/word/2010/wordprocessingDrawing" xmlns:wp="http://schemas.openxmlformats.org/drawingml/2006/wordprocessingDrawing" xmlns:w10="urn:schemas-microsoft-com:office:word" xmlns:w="http://schemas.openxmlformats.org/wordprocessingml/2006/main" xmlns:w14="http://schemas.microsoft.com/office/word/2010/wordml" xmlns:w15="http://schemas.microsoft.com/office/word/2012/wordml" xmlns:w16cex="http://schemas.microsoft.com/office/word/2018/wordml/cex" xmlns:w16cid="http://schemas.microsoft.com/office/word/2016/wordml/cid" xmlns:w16="http://schemas.microsoft.com/office/word/2018/wordml" xmlns:w16sdtdh="http://schemas.microsoft.com/office/word/2020/wordml/sdtdatahash" xmlns:w16se="http://schemas.microsoft.com/office/word/2015/wordml/symex" xmlns:wpg="http://schemas.microsoft.com/office/word/2010/wordprocessingGroup" xmlns:wpi="http://schemas.microsoft.com/office/word/2010/wordprocessingInk" xmlns:wne="http://schemas.microsoft.com/office/word/2006/wordml" xmlns:wps="http://schemas.microsoft.com/office/word/2010/wordprocessingShape" mc:Ignorable="w14 w15 w16se w16cid w16 w16cex w16sdtdh wp14">
+  <w15:commentEx w15:paraId="33D69764" w15:done="0"/>
+</w15:commentsEx>
+</file>
+
+<file path=word/commentsExtensible.xml><?xml version="1.0" encoding="utf-8"?>
+<w16cex:commentsExtensible xmlns:wpc="http://schemas.microsoft.com/office/word/2010/wordprocessingCanvas" xmlns:cx="http://schemas.microsoft.com/office/drawing/2014/chartex" xmlns:cx1="http://schemas.microsoft.com/office/drawing/2015/9/8/chartex" xmlns:cx2="http://schemas.microsoft.com/office/drawing/2015/10/21/chartex" xmlns:cx3="http://schemas.microsoft.com/office/drawing/2016/5/9/chartex" xmlns:cx4="http://schemas.microsoft.com/office/drawing/2016/5/10/chartex" xmlns:cx5="http://schemas.microsoft.com/office/drawing/2016/5/11/chartex" xmlns:cx6="http://schemas.microsoft.com/office/drawing/2016/5/12/chartex" xmlns:cx7="http://schemas.microsoft.com/office/drawing/2016/5/13/chartex" xmlns:cx8="http://schemas.microsoft.com/office/drawing/2016/5/14/chartex" xmlns:mc="http://schemas.openxmlformats.org/markup-compatibility/2006" xmlns:aink="http://schemas.microsoft.com/office/drawing/2016/ink" xmlns:am3d="http://schemas.microsoft.com/office/drawing/2017/model3d" xmlns:o="urn:schemas-microsoft-com:office:office" xmlns:r="http://schemas.openxmlformats.org/officeDocument/2006/relationships" xmlns:m="http://schemas.openxmlformats.org/officeDocument/2006/math" xmlns:v="urn:schemas-microsoft-com:vml" xmlns:wp14="http://schemas.microsoft.com/office/word/2010/wordprocessingDrawing" xmlns:wp="http://schemas.openxmlformats.org/drawingml/2006/wordprocessingDrawing" xmlns:w10="urn:schemas-microsoft-com:office:word" xmlns:w="http://schemas.openxmlformats.org/wordprocessingml/2006/main" xmlns:w14="http://schemas.microsoft.com/office/word/2010/wordml" xmlns:w15="http://schemas.microsoft.com/office/word/2012/wordml" xmlns:w16cex="http://schemas.microsoft.com/office/word/2018/wordml/cex" xmlns:w16cid="http://schemas.microsoft.com/office/word/2016/wordml/cid" xmlns:w16="http://schemas.microsoft.com/office/word/2018/wordml" xmlns:w16sdtdh="http://schemas.microsoft.com/office/word/2020/wordml/sdtdatahash" xmlns:w16se="http://schemas.microsoft.com/office/word/2015/wordml/symex" xmlns:wpg="http://schemas.microsoft.com/office/word/2010/wordprocessingGroup" xmlns:wpi="http://schemas.microsoft.com/office/word/2010/wordprocessingInk" xmlns:wne="http://schemas.microsoft.com/office/word/2006/wordml" xmlns:wps="http://schemas.microsoft.com/office/word/2010/wordprocessingShape" mc:Ignorable="w14 w15 w16se w16cid w16 w16cex w16sdtdh wp14">
+  <w16cex:commentExtensible w16cex:durableId="247C6B59" w16cex:dateUtc="2021-06-22T05:59:00Z"/>
+</w16cex:commentsExtensible>
+</file>
+
+<file path=word/commentsIds.xml><?xml version="1.0" encoding="utf-8"?>
+<w16cid:commentsIds xmlns:wpc="http://schemas.microsoft.com/office/word/2010/wordprocessingCanvas" xmlns:cx="http://schemas.microsoft.com/office/drawing/2014/chartex" xmlns:cx1="http://schemas.microsoft.com/office/drawing/2015/9/8/chartex" xmlns:cx2="http://schemas.microsoft.com/office/drawing/2015/10/21/chartex" xmlns:cx3="http://schemas.microsoft.com/office/drawing/2016/5/9/chartex" xmlns:cx4="http://schemas.microsoft.com/office/drawing/2016/5/10/chartex" xmlns:cx5="http://schemas.microsoft.com/office/drawing/2016/5/11/chartex" xmlns:cx6="http://schemas.microsoft.com/office/drawing/2016/5/12/chartex" xmlns:cx7="http://schemas.microsoft.com/office/drawing/2016/5/13/chartex" xmlns:cx8="http://schemas.microsoft.com/office/drawing/2016/5/14/chartex" xmlns:mc="http://schemas.openxmlformats.org/markup-compatibility/2006" xmlns:aink="http://schemas.microsoft.com/office/drawing/2016/ink" xmlns:am3d="http://schemas.microsoft.com/office/drawing/2017/model3d" xmlns:o="urn:schemas-microsoft-com:office:office" xmlns:r="http://schemas.openxmlformats.org/officeDocument/2006/relationships" xmlns:m="http://schemas.openxmlformats.org/officeDocument/2006/math" xmlns:v="urn:schemas-microsoft-com:vml" xmlns:wp14="http://schemas.microsoft.com/office/word/2010/wordprocessingDrawing" xmlns:wp="http://schemas.openxmlformats.org/drawingml/2006/wordprocessingDrawing" xmlns:w10="urn:schemas-microsoft-com:office:word" xmlns:w="http://schemas.openxmlformats.org/wordprocessingml/2006/main" xmlns:w14="http://schemas.microsoft.com/office/word/2010/wordml" xmlns:w15="http://schemas.microsoft.com/office/word/2012/wordml" xmlns:w16cex="http://schemas.microsoft.com/office/word/2018/wordml/cex" xmlns:w16cid="http://schemas.microsoft.com/office/word/2016/wordml/cid" xmlns:w16="http://schemas.microsoft.com/office/word/2018/wordml" xmlns:w16sdtdh="http://schemas.microsoft.com/office/word/2020/wordml/sdtdatahash" xmlns:w16se="http://schemas.microsoft.com/office/word/2015/wordml/symex" xmlns:wpg="http://schemas.microsoft.com/office/word/2010/wordprocessingGroup" xmlns:wpi="http://schemas.microsoft.com/office/word/2010/wordprocessingInk" xmlns:wne="http://schemas.microsoft.com/office/word/2006/wordml" xmlns:wps="http://schemas.microsoft.com/office/word/2010/wordprocessingShape" mc:Ignorable="w14 w15 w16se w16cid w16 w16cex w16sdtdh wp14">
+  <w16cid:commentId w16cid:paraId="33D69764" w16cid:durableId="247C6B59"/>
+</w16cid:commentsIds>
 </file>
 
 <file path=word/endnotes.xml><?xml version="1.0" encoding="utf-8"?>
@@ -2185,7 +2238,7 @@
 <w:numbering xmlns:wpc="http://schemas.microsoft.com/office/word/2010/wordprocessingCanvas" xmlns:cx="http://schemas.microsoft.com/office/drawing/2014/chartex" xmlns:cx1="http://schemas.microsoft.com/office/drawing/2015/9/8/chartex" xmlns:cx2="http://schemas.microsoft.com/office/drawing/2015/10/21/chartex" xmlns:cx3="http://schemas.microsoft.com/office/drawing/2016/5/9/chartex" xmlns:cx4="http://schemas.microsoft.com/office/drawing/2016/5/10/chartex" xmlns:cx5="http://schemas.microsoft.com/office/drawing/2016/5/11/chartex" xmlns:cx6="http://schemas.microsoft.com/office/drawing/2016/5/12/chartex" xmlns:cx7="http://schemas.microsoft.com/office/drawing/2016/5/13/chartex" xmlns:cx8="http://schemas.microsoft.com/office/drawing/2016/5/14/chartex" xmlns:mc="http://schemas.openxmlformats.org/markup-compatibility/2006" xmlns:aink="http://schemas.microsoft.com/office/drawing/2016/ink" xmlns:am3d="http://schemas.microsoft.com/office/drawing/2017/model3d" xmlns:o="urn:schemas-microsoft-com:office:office" xmlns:r="http://schemas.openxmlformats.org/officeDocument/2006/relationships" xmlns:m="http://schemas.openxmlformats.org/officeDocument/2006/math" xmlns:v="urn:schemas-microsoft-com:vml" xmlns:wp14="http://schemas.microsoft.com/office/word/2010/wordprocessingDrawing" xmlns:wp="http://schemas.openxmlformats.org/drawingml/2006/wordprocessingDrawing" xmlns:w10="urn:schemas-microsoft-com:office:word" xmlns:w="http://schemas.openxmlformats.org/wordprocessingml/2006/main" xmlns:w14="http://schemas.microsoft.com/office/word/2010/wordml" xmlns:w15="http://schemas.microsoft.com/office/word/2012/wordml" xmlns:w16cex="http://schemas.microsoft.com/office/word/2018/wordml/cex" xmlns:w16cid="http://schemas.microsoft.com/office/word/2016/wordml/cid" xmlns:w16="http://schemas.microsoft.com/office/word/2018/wordml" xmlns:w16sdtdh="http://schemas.microsoft.com/office/word/2020/wordml/sdtdatahash" xmlns:w16se="http://schemas.microsoft.com/office/word/2015/wordml/symex" xmlns:wpg="http://schemas.microsoft.com/office/word/2010/wordprocessingGroup" xmlns:wpi="http://schemas.microsoft.com/office/word/2010/wordprocessingInk" xmlns:wne="http://schemas.microsoft.com/office/word/2006/wordml" xmlns:wps="http://schemas.microsoft.com/office/word/2010/wordprocessingShape" mc:Ignorable="w14 w15 w16se w16cid w16 w16cex w16sdtdh wp14">
   <w:numPicBullet w:numPicBulletId="0">
     <w:pict>
-      <v:shapetype w14:anchorId="6219594C" id="_x0000_t75" coordsize="21600,21600" o:spt="75" o:preferrelative="t" path="m@4@5l@4@11@9@11@9@5xe" filled="f" stroked="f">
+      <v:shapetype w14:anchorId="33562C41" id="_x0000_t75" coordsize="21600,21600" o:spt="75" o:preferrelative="t" path="m@4@5l@4@11@9@11@9@5xe" filled="f" stroked="f">
         <v:stroke joinstyle="miter"/>
         <v:formulas>
           <v:f eqn="if lineDrawn pixelLineWidth 0"/>
@@ -2204,7 +2257,7 @@
         <v:path o:extrusionok="f" gradientshapeok="t" o:connecttype="rect"/>
         <o:lock v:ext="edit" aspectratio="t"/>
       </v:shapetype>
-      <v:shape id="_x0000_i1048" type="#_x0000_t75" style="width:11.25pt;height:11.25pt" o:bullet="t">
+      <v:shape id="_x0000_i1144" type="#_x0000_t75" style="width:11.25pt;height:11.25pt" o:bullet="t">
         <v:imagedata r:id="rId1" o:title="msoB775"/>
       </v:shape>
     </w:pict>
@@ -2860,6 +2913,14 @@
     <w:abstractNumId w:val="5"/>
   </w:num>
 </w:numbering>
+</file>
+
+<file path=word/people.xml><?xml version="1.0" encoding="utf-8"?>
+<w15:people xmlns:wpc="http://schemas.microsoft.com/office/word/2010/wordprocessingCanvas" xmlns:cx="http://schemas.microsoft.com/office/drawing/2014/chartex" xmlns:cx1="http://schemas.microsoft.com/office/drawing/2015/9/8/chartex" xmlns:cx2="http://schemas.microsoft.com/office/drawing/2015/10/21/chartex" xmlns:cx3="http://schemas.microsoft.com/office/drawing/2016/5/9/chartex" xmlns:cx4="http://schemas.microsoft.com/office/drawing/2016/5/10/chartex" xmlns:cx5="http://schemas.microsoft.com/office/drawing/2016/5/11/chartex" xmlns:cx6="http://schemas.microsoft.com/office/drawing/2016/5/12/chartex" xmlns:cx7="http://schemas.microsoft.com/office/drawing/2016/5/13/chartex" xmlns:cx8="http://schemas.microsoft.com/office/drawing/2016/5/14/chartex" xmlns:mc="http://schemas.openxmlformats.org/markup-compatibility/2006" xmlns:aink="http://schemas.microsoft.com/office/drawing/2016/ink" xmlns:am3d="http://schemas.microsoft.com/office/drawing/2017/model3d" xmlns:o="urn:schemas-microsoft-com:office:office" xmlns:r="http://schemas.openxmlformats.org/officeDocument/2006/relationships" xmlns:m="http://schemas.openxmlformats.org/officeDocument/2006/math" xmlns:v="urn:schemas-microsoft-com:vml" xmlns:wp14="http://schemas.microsoft.com/office/word/2010/wordprocessingDrawing" xmlns:wp="http://schemas.openxmlformats.org/drawingml/2006/wordprocessingDrawing" xmlns:w10="urn:schemas-microsoft-com:office:word" xmlns:w="http://schemas.openxmlformats.org/wordprocessingml/2006/main" xmlns:w14="http://schemas.microsoft.com/office/word/2010/wordml" xmlns:w15="http://schemas.microsoft.com/office/word/2012/wordml" xmlns:w16cex="http://schemas.microsoft.com/office/word/2018/wordml/cex" xmlns:w16cid="http://schemas.microsoft.com/office/word/2016/wordml/cid" xmlns:w16="http://schemas.microsoft.com/office/word/2018/wordml" xmlns:w16sdtdh="http://schemas.microsoft.com/office/word/2020/wordml/sdtdatahash" xmlns:w16se="http://schemas.microsoft.com/office/word/2015/wordml/symex" xmlns:wpg="http://schemas.microsoft.com/office/word/2010/wordprocessingGroup" xmlns:wpi="http://schemas.microsoft.com/office/word/2010/wordprocessingInk" xmlns:wne="http://schemas.microsoft.com/office/word/2006/wordml" xmlns:wps="http://schemas.microsoft.com/office/word/2010/wordprocessingShape" mc:Ignorable="w14 w15 w16se w16cid w16 w16cex w16sdtdh wp14">
+  <w15:person w15:author="Francis Santos">
+    <w15:presenceInfo w15:providerId="Windows Live" w15:userId="b37418349e90a201"/>
+  </w15:person>
+</w15:people>
 </file>
 
 <file path=word/styles.xml><?xml version="1.0" encoding="utf-8"?>
@@ -3366,6 +3427,74 @@
       <w:shd w:val="clear" w:color="auto" w:fill="E1DFDD"/>
     </w:rPr>
   </w:style>
+  <w:style w:type="character" w:styleId="CommentReference">
+    <w:name w:val="annotation reference"/>
+    <w:basedOn w:val="DefaultParagraphFont"/>
+    <w:uiPriority w:val="99"/>
+    <w:semiHidden/>
+    <w:unhideWhenUsed/>
+    <w:rsid w:val="00702798"/>
+    <w:rPr>
+      <w:sz w:val="16"/>
+      <w:szCs w:val="16"/>
+    </w:rPr>
+  </w:style>
+  <w:style w:type="paragraph" w:styleId="CommentText">
+    <w:name w:val="annotation text"/>
+    <w:basedOn w:val="Normal"/>
+    <w:link w:val="CommentTextChar"/>
+    <w:uiPriority w:val="99"/>
+    <w:semiHidden/>
+    <w:unhideWhenUsed/>
+    <w:rsid w:val="00702798"/>
+    <w:pPr>
+      <w:spacing w:line="240" w:lineRule="auto"/>
+    </w:pPr>
+    <w:rPr>
+      <w:sz w:val="20"/>
+      <w:szCs w:val="20"/>
+    </w:rPr>
+  </w:style>
+  <w:style w:type="character" w:customStyle="1" w:styleId="CommentTextChar">
+    <w:name w:val="Comment Text Char"/>
+    <w:basedOn w:val="DefaultParagraphFont"/>
+    <w:link w:val="CommentText"/>
+    <w:uiPriority w:val="99"/>
+    <w:semiHidden/>
+    <w:rsid w:val="00702798"/>
+    <w:rPr>
+      <w:sz w:val="20"/>
+      <w:szCs w:val="20"/>
+    </w:rPr>
+  </w:style>
+  <w:style w:type="paragraph" w:styleId="CommentSubject">
+    <w:name w:val="annotation subject"/>
+    <w:basedOn w:val="CommentText"/>
+    <w:next w:val="CommentText"/>
+    <w:link w:val="CommentSubjectChar"/>
+    <w:uiPriority w:val="99"/>
+    <w:semiHidden/>
+    <w:unhideWhenUsed/>
+    <w:rsid w:val="00702798"/>
+    <w:rPr>
+      <w:b/>
+      <w:bCs/>
+    </w:rPr>
+  </w:style>
+  <w:style w:type="character" w:customStyle="1" w:styleId="CommentSubjectChar">
+    <w:name w:val="Comment Subject Char"/>
+    <w:basedOn w:val="CommentTextChar"/>
+    <w:link w:val="CommentSubject"/>
+    <w:uiPriority w:val="99"/>
+    <w:semiHidden/>
+    <w:rsid w:val="00702798"/>
+    <w:rPr>
+      <w:b/>
+      <w:bCs/>
+      <w:sz w:val="20"/>
+      <w:szCs w:val="20"/>
+    </w:rPr>
+  </w:style>
 </w:styles>
 </file>
 

</xml_diff>

<commit_message>
Tagged arjay and cris
</commit_message>
<xml_diff>
--- a/Proposals/Comm.PantryFY-Title Proposal 2021.docx
+++ b/Proposals/Comm.PantryFY-Title Proposal 2021.docx
@@ -1373,7 +1373,21 @@
         <w:rPr>
           <w:b/>
         </w:rPr>
-        <w:t>IV.  Scope and Delimitations</w:t>
+        <w:t xml:space="preserve">IV.  </w:t>
+      </w:r>
+      <w:commentRangeStart w:id="1"/>
+      <w:r>
+        <w:rPr>
+          <w:b/>
+        </w:rPr>
+        <w:t>Scope and Delimitations</w:t>
+      </w:r>
+      <w:commentRangeEnd w:id="1"/>
+      <w:r>
+        <w:rPr>
+          <w:rStyle w:val="CommentReference"/>
+        </w:rPr>
+        <w:commentReference w:id="1"/>
       </w:r>
     </w:p>
     <w:p>
@@ -2096,24 +2110,43 @@
       </w:r>
     </w:p>
   </w:comment>
+  <w:comment w:id="1" w:author="Francis Santos" w:date="2021-06-22T14:17:00Z" w:initials="FS">
+    <w:p>
+      <w:pPr>
+        <w:pStyle w:val="CommentText"/>
+      </w:pPr>
+      <w:r>
+        <w:rPr>
+          <w:rStyle w:val="CommentReference"/>
+        </w:rPr>
+        <w:annotationRef/>
+      </w:r>
+      <w:r>
+        <w:t>cris</w:t>
+      </w:r>
+    </w:p>
+  </w:comment>
 </w:comments>
 </file>
 
 <file path=word/commentsExtended.xml><?xml version="1.0" encoding="utf-8"?>
 <w15:commentsEx xmlns:wpc="http://schemas.microsoft.com/office/word/2010/wordprocessingCanvas" xmlns:cx="http://schemas.microsoft.com/office/drawing/2014/chartex" xmlns:cx1="http://schemas.microsoft.com/office/drawing/2015/9/8/chartex" xmlns:cx2="http://schemas.microsoft.com/office/drawing/2015/10/21/chartex" xmlns:cx3="http://schemas.microsoft.com/office/drawing/2016/5/9/chartex" xmlns:cx4="http://schemas.microsoft.com/office/drawing/2016/5/10/chartex" xmlns:cx5="http://schemas.microsoft.com/office/drawing/2016/5/11/chartex" xmlns:cx6="http://schemas.microsoft.com/office/drawing/2016/5/12/chartex" xmlns:cx7="http://schemas.microsoft.com/office/drawing/2016/5/13/chartex" xmlns:cx8="http://schemas.microsoft.com/office/drawing/2016/5/14/chartex" xmlns:mc="http://schemas.openxmlformats.org/markup-compatibility/2006" xmlns:aink="http://schemas.microsoft.com/office/drawing/2016/ink" xmlns:am3d="http://schemas.microsoft.com/office/drawing/2017/model3d" xmlns:o="urn:schemas-microsoft-com:office:office" xmlns:r="http://schemas.openxmlformats.org/officeDocument/2006/relationships" xmlns:m="http://schemas.openxmlformats.org/officeDocument/2006/math" xmlns:v="urn:schemas-microsoft-com:vml" xmlns:wp14="http://schemas.microsoft.com/office/word/2010/wordprocessingDrawing" xmlns:wp="http://schemas.openxmlformats.org/drawingml/2006/wordprocessingDrawing" xmlns:w10="urn:schemas-microsoft-com:office:word" xmlns:w="http://schemas.openxmlformats.org/wordprocessingml/2006/main" xmlns:w14="http://schemas.microsoft.com/office/word/2010/wordml" xmlns:w15="http://schemas.microsoft.com/office/word/2012/wordml" xmlns:w16cex="http://schemas.microsoft.com/office/word/2018/wordml/cex" xmlns:w16cid="http://schemas.microsoft.com/office/word/2016/wordml/cid" xmlns:w16="http://schemas.microsoft.com/office/word/2018/wordml" xmlns:w16sdtdh="http://schemas.microsoft.com/office/word/2020/wordml/sdtdatahash" xmlns:w16se="http://schemas.microsoft.com/office/word/2015/wordml/symex" xmlns:wpg="http://schemas.microsoft.com/office/word/2010/wordprocessingGroup" xmlns:wpi="http://schemas.microsoft.com/office/word/2010/wordprocessingInk" xmlns:wne="http://schemas.microsoft.com/office/word/2006/wordml" xmlns:wps="http://schemas.microsoft.com/office/word/2010/wordprocessingShape" mc:Ignorable="w14 w15 w16se w16cid w16 w16cex w16sdtdh wp14">
   <w15:commentEx w15:paraId="33D69764" w15:done="0"/>
+  <w15:commentEx w15:paraId="6F06226D" w15:done="0"/>
 </w15:commentsEx>
 </file>
 
 <file path=word/commentsExtensible.xml><?xml version="1.0" encoding="utf-8"?>
 <w16cex:commentsExtensible xmlns:wpc="http://schemas.microsoft.com/office/word/2010/wordprocessingCanvas" xmlns:cx="http://schemas.microsoft.com/office/drawing/2014/chartex" xmlns:cx1="http://schemas.microsoft.com/office/drawing/2015/9/8/chartex" xmlns:cx2="http://schemas.microsoft.com/office/drawing/2015/10/21/chartex" xmlns:cx3="http://schemas.microsoft.com/office/drawing/2016/5/9/chartex" xmlns:cx4="http://schemas.microsoft.com/office/drawing/2016/5/10/chartex" xmlns:cx5="http://schemas.microsoft.com/office/drawing/2016/5/11/chartex" xmlns:cx6="http://schemas.microsoft.com/office/drawing/2016/5/12/chartex" xmlns:cx7="http://schemas.microsoft.com/office/drawing/2016/5/13/chartex" xmlns:cx8="http://schemas.microsoft.com/office/drawing/2016/5/14/chartex" xmlns:mc="http://schemas.openxmlformats.org/markup-compatibility/2006" xmlns:aink="http://schemas.microsoft.com/office/drawing/2016/ink" xmlns:am3d="http://schemas.microsoft.com/office/drawing/2017/model3d" xmlns:o="urn:schemas-microsoft-com:office:office" xmlns:r="http://schemas.openxmlformats.org/officeDocument/2006/relationships" xmlns:m="http://schemas.openxmlformats.org/officeDocument/2006/math" xmlns:v="urn:schemas-microsoft-com:vml" xmlns:wp14="http://schemas.microsoft.com/office/word/2010/wordprocessingDrawing" xmlns:wp="http://schemas.openxmlformats.org/drawingml/2006/wordprocessingDrawing" xmlns:w10="urn:schemas-microsoft-com:office:word" xmlns:w="http://schemas.openxmlformats.org/wordprocessingml/2006/main" xmlns:w14="http://schemas.microsoft.com/office/word/2010/wordml" xmlns:w15="http://schemas.microsoft.com/office/word/2012/wordml" xmlns:w16cex="http://schemas.microsoft.com/office/word/2018/wordml/cex" xmlns:w16cid="http://schemas.microsoft.com/office/word/2016/wordml/cid" xmlns:w16="http://schemas.microsoft.com/office/word/2018/wordml" xmlns:w16sdtdh="http://schemas.microsoft.com/office/word/2020/wordml/sdtdatahash" xmlns:w16se="http://schemas.microsoft.com/office/word/2015/wordml/symex" xmlns:wpg="http://schemas.microsoft.com/office/word/2010/wordprocessingGroup" xmlns:wpi="http://schemas.microsoft.com/office/word/2010/wordprocessingInk" xmlns:wne="http://schemas.microsoft.com/office/word/2006/wordml" xmlns:wps="http://schemas.microsoft.com/office/word/2010/wordprocessingShape" mc:Ignorable="w14 w15 w16se w16cid w16 w16cex w16sdtdh wp14">
   <w16cex:commentExtensible w16cex:durableId="247C6B59" w16cex:dateUtc="2021-06-22T05:59:00Z"/>
+  <w16cex:commentExtensible w16cex:durableId="247C6F8B" w16cex:dateUtc="2021-06-22T06:17:00Z"/>
 </w16cex:commentsExtensible>
 </file>
 
 <file path=word/commentsIds.xml><?xml version="1.0" encoding="utf-8"?>
 <w16cid:commentsIds xmlns:wpc="http://schemas.microsoft.com/office/word/2010/wordprocessingCanvas" xmlns:cx="http://schemas.microsoft.com/office/drawing/2014/chartex" xmlns:cx1="http://schemas.microsoft.com/office/drawing/2015/9/8/chartex" xmlns:cx2="http://schemas.microsoft.com/office/drawing/2015/10/21/chartex" xmlns:cx3="http://schemas.microsoft.com/office/drawing/2016/5/9/chartex" xmlns:cx4="http://schemas.microsoft.com/office/drawing/2016/5/10/chartex" xmlns:cx5="http://schemas.microsoft.com/office/drawing/2016/5/11/chartex" xmlns:cx6="http://schemas.microsoft.com/office/drawing/2016/5/12/chartex" xmlns:cx7="http://schemas.microsoft.com/office/drawing/2016/5/13/chartex" xmlns:cx8="http://schemas.microsoft.com/office/drawing/2016/5/14/chartex" xmlns:mc="http://schemas.openxmlformats.org/markup-compatibility/2006" xmlns:aink="http://schemas.microsoft.com/office/drawing/2016/ink" xmlns:am3d="http://schemas.microsoft.com/office/drawing/2017/model3d" xmlns:o="urn:schemas-microsoft-com:office:office" xmlns:r="http://schemas.openxmlformats.org/officeDocument/2006/relationships" xmlns:m="http://schemas.openxmlformats.org/officeDocument/2006/math" xmlns:v="urn:schemas-microsoft-com:vml" xmlns:wp14="http://schemas.microsoft.com/office/word/2010/wordprocessingDrawing" xmlns:wp="http://schemas.openxmlformats.org/drawingml/2006/wordprocessingDrawing" xmlns:w10="urn:schemas-microsoft-com:office:word" xmlns:w="http://schemas.openxmlformats.org/wordprocessingml/2006/main" xmlns:w14="http://schemas.microsoft.com/office/word/2010/wordml" xmlns:w15="http://schemas.microsoft.com/office/word/2012/wordml" xmlns:w16cex="http://schemas.microsoft.com/office/word/2018/wordml/cex" xmlns:w16cid="http://schemas.microsoft.com/office/word/2016/wordml/cid" xmlns:w16="http://schemas.microsoft.com/office/word/2018/wordml" xmlns:w16sdtdh="http://schemas.microsoft.com/office/word/2020/wordml/sdtdatahash" xmlns:w16se="http://schemas.microsoft.com/office/word/2015/wordml/symex" xmlns:wpg="http://schemas.microsoft.com/office/word/2010/wordprocessingGroup" xmlns:wpi="http://schemas.microsoft.com/office/word/2010/wordprocessingInk" xmlns:wne="http://schemas.microsoft.com/office/word/2006/wordml" xmlns:wps="http://schemas.microsoft.com/office/word/2010/wordprocessingShape" mc:Ignorable="w14 w15 w16se w16cid w16 w16cex w16sdtdh wp14">
   <w16cid:commentId w16cid:paraId="33D69764" w16cid:durableId="247C6B59"/>
+  <w16cid:commentId w16cid:paraId="6F06226D" w16cid:durableId="247C6F8B"/>
 </w16cid:commentsIds>
 </file>
 
@@ -2238,7 +2271,7 @@
 <w:numbering xmlns:wpc="http://schemas.microsoft.com/office/word/2010/wordprocessingCanvas" xmlns:cx="http://schemas.microsoft.com/office/drawing/2014/chartex" xmlns:cx1="http://schemas.microsoft.com/office/drawing/2015/9/8/chartex" xmlns:cx2="http://schemas.microsoft.com/office/drawing/2015/10/21/chartex" xmlns:cx3="http://schemas.microsoft.com/office/drawing/2016/5/9/chartex" xmlns:cx4="http://schemas.microsoft.com/office/drawing/2016/5/10/chartex" xmlns:cx5="http://schemas.microsoft.com/office/drawing/2016/5/11/chartex" xmlns:cx6="http://schemas.microsoft.com/office/drawing/2016/5/12/chartex" xmlns:cx7="http://schemas.microsoft.com/office/drawing/2016/5/13/chartex" xmlns:cx8="http://schemas.microsoft.com/office/drawing/2016/5/14/chartex" xmlns:mc="http://schemas.openxmlformats.org/markup-compatibility/2006" xmlns:aink="http://schemas.microsoft.com/office/drawing/2016/ink" xmlns:am3d="http://schemas.microsoft.com/office/drawing/2017/model3d" xmlns:o="urn:schemas-microsoft-com:office:office" xmlns:r="http://schemas.openxmlformats.org/officeDocument/2006/relationships" xmlns:m="http://schemas.openxmlformats.org/officeDocument/2006/math" xmlns:v="urn:schemas-microsoft-com:vml" xmlns:wp14="http://schemas.microsoft.com/office/word/2010/wordprocessingDrawing" xmlns:wp="http://schemas.openxmlformats.org/drawingml/2006/wordprocessingDrawing" xmlns:w10="urn:schemas-microsoft-com:office:word" xmlns:w="http://schemas.openxmlformats.org/wordprocessingml/2006/main" xmlns:w14="http://schemas.microsoft.com/office/word/2010/wordml" xmlns:w15="http://schemas.microsoft.com/office/word/2012/wordml" xmlns:w16cex="http://schemas.microsoft.com/office/word/2018/wordml/cex" xmlns:w16cid="http://schemas.microsoft.com/office/word/2016/wordml/cid" xmlns:w16="http://schemas.microsoft.com/office/word/2018/wordml" xmlns:w16sdtdh="http://schemas.microsoft.com/office/word/2020/wordml/sdtdatahash" xmlns:w16se="http://schemas.microsoft.com/office/word/2015/wordml/symex" xmlns:wpg="http://schemas.microsoft.com/office/word/2010/wordprocessingGroup" xmlns:wpi="http://schemas.microsoft.com/office/word/2010/wordprocessingInk" xmlns:wne="http://schemas.microsoft.com/office/word/2006/wordml" xmlns:wps="http://schemas.microsoft.com/office/word/2010/wordprocessingShape" mc:Ignorable="w14 w15 w16se w16cid w16 w16cex w16sdtdh wp14">
   <w:numPicBullet w:numPicBulletId="0">
     <w:pict>
-      <v:shapetype w14:anchorId="33562C41" id="_x0000_t75" coordsize="21600,21600" o:spt="75" o:preferrelative="t" path="m@4@5l@4@11@9@11@9@5xe" filled="f" stroked="f">
+      <v:shapetype w14:anchorId="6219594C" id="_x0000_t75" coordsize="21600,21600" o:spt="75" o:preferrelative="t" path="m@4@5l@4@11@9@11@9@5xe" filled="f" stroked="f">
         <v:stroke joinstyle="miter"/>
         <v:formulas>
           <v:f eqn="if lineDrawn pixelLineWidth 0"/>
@@ -2257,7 +2290,7 @@
         <v:path o:extrusionok="f" gradientshapeok="t" o:connecttype="rect"/>
         <o:lock v:ext="edit" aspectratio="t"/>
       </v:shapetype>
-      <v:shape id="_x0000_i1144" type="#_x0000_t75" style="width:11.25pt;height:11.25pt" o:bullet="t">
+      <v:shape id="_x0000_i1204" type="#_x0000_t75" style="width:11.25pt;height:11.25pt" o:bullet="t">
         <v:imagedata r:id="rId1" o:title="msoB775"/>
       </v:shape>
     </w:pict>

</xml_diff>

<commit_message>
Compantry chapter number fixed
</commit_message>
<xml_diff>
--- a/Proposals/Comm.PantryFY-Title Proposal 2021.docx
+++ b/Proposals/Comm.PantryFY-Title Proposal 2021.docx
@@ -156,7 +156,7 @@
                                     <pic:cNvPicPr/>
                                   </pic:nvPicPr>
                                   <pic:blipFill>
-                                    <a:blip r:embed="rId9">
+                                    <a:blip r:embed="rId8">
                                       <a:extLst>
                                         <a:ext uri="{28A0092B-C50C-407E-A947-70E740481C1C}">
                                           <a14:useLocalDpi xmlns:a14="http://schemas.microsoft.com/office/drawing/2010/main" val="0"/>
@@ -255,7 +255,25 @@
                                 <w:sz w:val="28"/>
                                 <w:szCs w:val="28"/>
                               </w:rPr>
-                              <w:t>Don Honorio Ventura State University</w:t>
+                              <w:t xml:space="preserve">Don </w:t>
+                            </w:r>
+                            <w:proofErr w:type="spellStart"/>
+                            <w:r>
+                              <w:rPr>
+                                <w:b/>
+                                <w:sz w:val="28"/>
+                                <w:szCs w:val="28"/>
+                              </w:rPr>
+                              <w:t>Honorio</w:t>
+                            </w:r>
+                            <w:proofErr w:type="spellEnd"/>
+                            <w:r>
+                              <w:rPr>
+                                <w:b/>
+                                <w:sz w:val="28"/>
+                                <w:szCs w:val="28"/>
+                              </w:rPr>
+                              <w:t xml:space="preserve"> Ventura State University</w:t>
                             </w:r>
                           </w:p>
                           <w:p>
@@ -264,7 +282,15 @@
                               <w:jc w:val="center"/>
                             </w:pPr>
                             <w:r>
-                              <w:t>Villa de Bacolor, Pampanga</w:t>
+                              <w:t xml:space="preserve">Villa de </w:t>
+                            </w:r>
+                            <w:proofErr w:type="spellStart"/>
+                            <w:r>
+                              <w:t>Bacolor</w:t>
+                            </w:r>
+                            <w:proofErr w:type="spellEnd"/>
+                            <w:r>
+                              <w:t>, Pampanga</w:t>
                             </w:r>
                           </w:p>
                         </w:txbxContent>
@@ -305,7 +331,25 @@
                           <w:sz w:val="28"/>
                           <w:szCs w:val="28"/>
                         </w:rPr>
-                        <w:t>Don Honorio Ventura State University</w:t>
+                        <w:t xml:space="preserve">Don </w:t>
+                      </w:r>
+                      <w:proofErr w:type="spellStart"/>
+                      <w:r>
+                        <w:rPr>
+                          <w:b/>
+                          <w:sz w:val="28"/>
+                          <w:szCs w:val="28"/>
+                        </w:rPr>
+                        <w:t>Honorio</w:t>
+                      </w:r>
+                      <w:proofErr w:type="spellEnd"/>
+                      <w:r>
+                        <w:rPr>
+                          <w:b/>
+                          <w:sz w:val="28"/>
+                          <w:szCs w:val="28"/>
+                        </w:rPr>
+                        <w:t xml:space="preserve"> Ventura State University</w:t>
                       </w:r>
                     </w:p>
                     <w:p>
@@ -314,7 +358,15 @@
                         <w:jc w:val="center"/>
                       </w:pPr>
                       <w:r>
-                        <w:t>Villa de Bacolor, Pampanga</w:t>
+                        <w:t xml:space="preserve">Villa de </w:t>
+                      </w:r>
+                      <w:proofErr w:type="spellStart"/>
+                      <w:r>
+                        <w:t>Bacolor</w:t>
+                      </w:r>
+                      <w:proofErr w:type="spellEnd"/>
+                      <w:r>
+                        <w:t>, Pampanga</w:t>
                       </w:r>
                     </w:p>
                   </w:txbxContent>
@@ -394,7 +446,7 @@
                                           <pic:cNvPicPr/>
                                         </pic:nvPicPr>
                                         <pic:blipFill>
-                                          <a:blip r:embed="rId10">
+                                          <a:blip r:embed="rId9">
                                             <a:extLst>
                                               <a:ext uri="{28A0092B-C50C-407E-A947-70E740481C1C}">
                                                 <a14:useLocalDpi xmlns:a14="http://schemas.microsoft.com/office/drawing/2010/main" val="0"/>
@@ -464,7 +516,7 @@
                                     <pic:cNvPicPr/>
                                   </pic:nvPicPr>
                                   <pic:blipFill>
-                                    <a:blip r:embed="rId11">
+                                    <a:blip r:embed="rId9">
                                       <a:extLst>
                                         <a:ext uri="{28A0092B-C50C-407E-A947-70E740481C1C}">
                                           <a14:useLocalDpi xmlns:a14="http://schemas.microsoft.com/office/drawing/2010/main" val="0"/>
@@ -552,6 +604,7 @@
           <w:szCs w:val="36"/>
         </w:rPr>
       </w:pPr>
+      <w:proofErr w:type="spellStart"/>
       <w:r>
         <w:rPr>
           <w:b/>
@@ -560,6 +613,7 @@
         </w:rPr>
         <w:t>Comm.PantryFY</w:t>
       </w:r>
+      <w:proofErr w:type="spellEnd"/>
       <w:r>
         <w:rPr>
           <w:b/>
@@ -696,7 +750,15 @@
         <w:jc w:val="center"/>
       </w:pPr>
       <w:r>
-        <w:t>Basilio, Crisanto, S.</w:t>
+        <w:t xml:space="preserve">Basilio, </w:t>
+      </w:r>
+      <w:proofErr w:type="spellStart"/>
+      <w:r>
+        <w:t>Crisanto</w:t>
+      </w:r>
+      <w:proofErr w:type="spellEnd"/>
+      <w:r>
+        <w:t>, S.</w:t>
       </w:r>
     </w:p>
     <w:p>
@@ -704,8 +766,21 @@
         <w:spacing w:after="0" w:line="240" w:lineRule="auto"/>
         <w:jc w:val="center"/>
       </w:pPr>
-      <w:r>
-        <w:t>Malveda, Limwell Jake P.</w:t>
+      <w:proofErr w:type="spellStart"/>
+      <w:r>
+        <w:t>Malveda</w:t>
+      </w:r>
+      <w:proofErr w:type="spellEnd"/>
+      <w:r>
+        <w:t xml:space="preserve">, </w:t>
+      </w:r>
+      <w:proofErr w:type="spellStart"/>
+      <w:r>
+        <w:t>Limwell</w:t>
+      </w:r>
+      <w:proofErr w:type="spellEnd"/>
+      <w:r>
+        <w:t xml:space="preserve"> Jake P.</w:t>
       </w:r>
     </w:p>
     <w:p>
@@ -714,7 +789,15 @@
         <w:jc w:val="center"/>
       </w:pPr>
       <w:r>
-        <w:t>Pineda, Raymund Paolo I.</w:t>
+        <w:t xml:space="preserve">Pineda, </w:t>
+      </w:r>
+      <w:proofErr w:type="spellStart"/>
+      <w:r>
+        <w:t>Raymund</w:t>
+      </w:r>
+      <w:proofErr w:type="spellEnd"/>
+      <w:r>
+        <w:t xml:space="preserve"> Paolo I.</w:t>
       </w:r>
     </w:p>
     <w:p>
@@ -732,7 +815,15 @@
         <w:jc w:val="center"/>
       </w:pPr>
       <w:r>
-        <w:t>Sanchez, Seinthe R.</w:t>
+        <w:t xml:space="preserve">Sanchez, </w:t>
+      </w:r>
+      <w:proofErr w:type="spellStart"/>
+      <w:r>
+        <w:t>Seinthe</w:t>
+      </w:r>
+      <w:proofErr w:type="spellEnd"/>
+      <w:r>
+        <w:t xml:space="preserve"> R.</w:t>
       </w:r>
     </w:p>
     <w:p>
@@ -864,25 +955,9 @@
     </w:p>
     <w:p>
       <w:pPr>
-        <w:pStyle w:val="ListParagraph"/>
-        <w:numPr>
-          <w:ilvl w:val="0"/>
-          <w:numId w:val="6"/>
-        </w:numPr>
-        <w:tabs>
-          <w:tab w:val="center" w:pos="360"/>
-          <w:tab w:val="left" w:pos="6420"/>
-        </w:tabs>
-        <w:spacing w:after="0" w:line="240" w:lineRule="auto"/>
-        <w:ind w:left="0" w:firstLine="0"/>
-        <w:rPr>
-          <w:b/>
-        </w:rPr>
-      </w:pPr>
-      <w:r>
-        <w:rPr>
-          <w:b/>
-        </w:rPr>
+        <w:pStyle w:val="Heading1"/>
+      </w:pPr>
+      <w:r>
         <w:t>Introduction</w:t>
       </w:r>
     </w:p>
@@ -945,15 +1020,9 @@
     </w:p>
     <w:p>
       <w:pPr>
-        <w:spacing w:line="480" w:lineRule="auto"/>
-        <w:rPr>
-          <w:b/>
-        </w:rPr>
-      </w:pPr>
-      <w:r>
-        <w:rPr>
-          <w:b/>
-        </w:rPr>
+        <w:pStyle w:val="Heading1"/>
+      </w:pPr>
+      <w:r>
         <w:t>Statement of the Problem</w:t>
       </w:r>
     </w:p>
@@ -1164,34 +1233,18 @@
     </w:p>
     <w:p>
       <w:pPr>
-        <w:pStyle w:val="ListParagraph"/>
-        <w:numPr>
-          <w:ilvl w:val="0"/>
-          <w:numId w:val="6"/>
-        </w:numPr>
+        <w:pStyle w:val="Heading1"/>
+      </w:pPr>
+      <w:r>
+        <w:t xml:space="preserve"> Objectives of the Study</w:t>
+      </w:r>
+    </w:p>
+    <w:p>
+      <w:pPr>
         <w:tabs>
           <w:tab w:val="left" w:pos="360"/>
         </w:tabs>
         <w:spacing w:after="0" w:line="240" w:lineRule="auto"/>
-        <w:ind w:left="0" w:firstLine="0"/>
-        <w:jc w:val="both"/>
-        <w:rPr>
-          <w:b/>
-        </w:rPr>
-      </w:pPr>
-      <w:r>
-        <w:rPr>
-          <w:b/>
-        </w:rPr>
-        <w:t xml:space="preserve"> Objectives of the Study</w:t>
-      </w:r>
-    </w:p>
-    <w:p>
-      <w:pPr>
-        <w:tabs>
-          <w:tab w:val="left" w:pos="360"/>
-        </w:tabs>
-        <w:spacing w:after="0" w:line="240" w:lineRule="auto"/>
         <w:jc w:val="both"/>
       </w:pPr>
     </w:p>
@@ -1372,26 +1425,13 @@
     </w:p>
     <w:p>
       <w:pPr>
-        <w:tabs>
-          <w:tab w:val="left" w:pos="360"/>
-        </w:tabs>
-        <w:spacing w:after="0" w:line="240" w:lineRule="auto"/>
-        <w:jc w:val="both"/>
-        <w:rPr>
-          <w:b/>
-        </w:rPr>
-      </w:pPr>
-      <w:r>
-        <w:rPr>
-          <w:b/>
-        </w:rPr>
+        <w:pStyle w:val="Heading1"/>
+      </w:pPr>
+      <w:r>
         <w:t xml:space="preserve">IV.  </w:t>
       </w:r>
       <w:commentRangeStart w:id="1"/>
       <w:r>
-        <w:rPr>
-          <w:b/>
-        </w:rPr>
         <w:t>Scope and Delimitations</w:t>
       </w:r>
       <w:commentRangeEnd w:id="1"/>
@@ -1560,25 +1600,9 @@
     </w:p>
     <w:p>
       <w:pPr>
-        <w:pStyle w:val="ListParagraph"/>
-        <w:numPr>
-          <w:ilvl w:val="0"/>
-          <w:numId w:val="6"/>
-        </w:numPr>
-        <w:tabs>
-          <w:tab w:val="left" w:pos="360"/>
-        </w:tabs>
-        <w:spacing w:after="0" w:line="240" w:lineRule="auto"/>
-        <w:ind w:left="0" w:firstLine="0"/>
-        <w:jc w:val="both"/>
-        <w:rPr>
-          <w:b/>
-        </w:rPr>
-      </w:pPr>
-      <w:r>
-        <w:rPr>
-          <w:b/>
-        </w:rPr>
+        <w:pStyle w:val="Heading1"/>
+      </w:pPr>
+      <w:r>
         <w:t>Target Respondents and Locale</w:t>
       </w:r>
     </w:p>
@@ -1603,7 +1627,6 @@
         <w:rPr>
           <w:noProof/>
         </w:rPr>
-        <w:lastRenderedPageBreak/>
         <w:tab/>
       </w:r>
       <w:r>
@@ -1696,25 +1719,9 @@
     </w:p>
     <w:p>
       <w:pPr>
-        <w:pStyle w:val="ListParagraph"/>
-        <w:numPr>
-          <w:ilvl w:val="0"/>
-          <w:numId w:val="6"/>
-        </w:numPr>
-        <w:tabs>
-          <w:tab w:val="left" w:pos="360"/>
-        </w:tabs>
-        <w:spacing w:after="0" w:line="240" w:lineRule="auto"/>
-        <w:ind w:left="0" w:firstLine="0"/>
-        <w:jc w:val="both"/>
-        <w:rPr>
-          <w:b/>
-        </w:rPr>
-      </w:pPr>
-      <w:r>
-        <w:rPr>
-          <w:b/>
-        </w:rPr>
+        <w:pStyle w:val="Heading1"/>
+      </w:pPr>
+      <w:r>
         <w:t>Significance of the Study</w:t>
       </w:r>
     </w:p>
@@ -1988,7 +1995,6 @@
         <w:rPr>
           <w:noProof/>
         </w:rPr>
-        <w:lastRenderedPageBreak/>
         <w:t>References:</w:t>
       </w:r>
     </w:p>
@@ -2000,7 +2006,7 @@
         <w:spacing w:after="0" w:line="240" w:lineRule="auto"/>
         <w:jc w:val="both"/>
       </w:pPr>
-      <w:hyperlink r:id="rId16" w:history="1">
+      <w:hyperlink r:id="rId14" w:history="1">
         <w:r>
           <w:rPr>
             <w:rStyle w:val="Hyperlink"/>
@@ -2017,7 +2023,7 @@
         <w:spacing w:after="0" w:line="240" w:lineRule="auto"/>
         <w:jc w:val="both"/>
       </w:pPr>
-      <w:hyperlink r:id="rId17" w:history="1">
+      <w:hyperlink r:id="rId15" w:history="1">
         <w:r>
           <w:rPr>
             <w:rStyle w:val="Hyperlink"/>
@@ -2034,7 +2040,7 @@
         <w:spacing w:after="0" w:line="240" w:lineRule="auto"/>
         <w:jc w:val="both"/>
       </w:pPr>
-      <w:hyperlink r:id="rId18" w:history="1">
+      <w:hyperlink r:id="rId16" w:history="1">
         <w:r>
           <w:rPr>
             <w:rStyle w:val="Hyperlink"/>
@@ -2062,7 +2068,7 @@
       </w:pPr>
     </w:p>
     <w:sectPr>
-      <w:footerReference w:type="default" r:id="rId19"/>
+      <w:footerReference w:type="default" r:id="rId17"/>
       <w:pgSz w:w="12240" w:h="15840"/>
       <w:pgMar w:top="1440" w:right="1440" w:bottom="1440" w:left="1440" w:header="720" w:footer="720" w:gutter="0"/>
       <w:cols w:space="720"/>
@@ -2133,9 +2139,11 @@
         </w:rPr>
         <w:annotationRef/>
       </w:r>
+      <w:proofErr w:type="spellStart"/>
       <w:r>
         <w:t>cris</w:t>
       </w:r>
+      <w:proofErr w:type="spellEnd"/>
     </w:p>
   </w:comment>
 </w:comments>
@@ -2283,7 +2291,7 @@
 <w:numbering xmlns:wpc="http://schemas.microsoft.com/office/word/2010/wordprocessingCanvas" xmlns:cx="http://schemas.microsoft.com/office/drawing/2014/chartex" xmlns:cx1="http://schemas.microsoft.com/office/drawing/2015/9/8/chartex" xmlns:cx2="http://schemas.microsoft.com/office/drawing/2015/10/21/chartex" xmlns:cx3="http://schemas.microsoft.com/office/drawing/2016/5/9/chartex" xmlns:cx4="http://schemas.microsoft.com/office/drawing/2016/5/10/chartex" xmlns:cx5="http://schemas.microsoft.com/office/drawing/2016/5/11/chartex" xmlns:cx6="http://schemas.microsoft.com/office/drawing/2016/5/12/chartex" xmlns:cx7="http://schemas.microsoft.com/office/drawing/2016/5/13/chartex" xmlns:cx8="http://schemas.microsoft.com/office/drawing/2016/5/14/chartex" xmlns:mc="http://schemas.openxmlformats.org/markup-compatibility/2006" xmlns:aink="http://schemas.microsoft.com/office/drawing/2016/ink" xmlns:am3d="http://schemas.microsoft.com/office/drawing/2017/model3d" xmlns:o="urn:schemas-microsoft-com:office:office" xmlns:r="http://schemas.openxmlformats.org/officeDocument/2006/relationships" xmlns:m="http://schemas.openxmlformats.org/officeDocument/2006/math" xmlns:v="urn:schemas-microsoft-com:vml" xmlns:wp14="http://schemas.microsoft.com/office/word/2010/wordprocessingDrawing" xmlns:wp="http://schemas.openxmlformats.org/drawingml/2006/wordprocessingDrawing" xmlns:w10="urn:schemas-microsoft-com:office:word" xmlns:w="http://schemas.openxmlformats.org/wordprocessingml/2006/main" xmlns:w14="http://schemas.microsoft.com/office/word/2010/wordml" xmlns:w15="http://schemas.microsoft.com/office/word/2012/wordml" xmlns:w16cex="http://schemas.microsoft.com/office/word/2018/wordml/cex" xmlns:w16cid="http://schemas.microsoft.com/office/word/2016/wordml/cid" xmlns:w16="http://schemas.microsoft.com/office/word/2018/wordml" xmlns:w16sdtdh="http://schemas.microsoft.com/office/word/2020/wordml/sdtdatahash" xmlns:w16se="http://schemas.microsoft.com/office/word/2015/wordml/symex" xmlns:wpg="http://schemas.microsoft.com/office/word/2010/wordprocessingGroup" xmlns:wpi="http://schemas.microsoft.com/office/word/2010/wordprocessingInk" xmlns:wne="http://schemas.microsoft.com/office/word/2006/wordml" xmlns:wps="http://schemas.microsoft.com/office/word/2010/wordprocessingShape" mc:Ignorable="w14 w15 w16se w16cid w16 w16cex w16sdtdh wp14">
   <w:numPicBullet w:numPicBulletId="0">
     <w:pict>
-      <v:shapetype w14:anchorId="33562C41" id="_x0000_t75" coordsize="21600,21600" o:spt="75" o:preferrelative="t" path="m@4@5l@4@11@9@11@9@5xe" filled="f" stroked="f">
+      <v:shapetype w14:anchorId="6219594C" id="_x0000_t75" coordsize="21600,21600" o:spt="75" o:preferrelative="t" path="m@4@5l@4@11@9@11@9@5xe" filled="f" stroked="f">
         <v:stroke joinstyle="miter"/>
         <v:formulas>
           <v:f eqn="if lineDrawn pixelLineWidth 0"/>
@@ -2302,12 +2310,98 @@
         <v:path o:extrusionok="f" gradientshapeok="t" o:connecttype="rect"/>
         <o:lock v:ext="edit" aspectratio="t"/>
       </v:shapetype>
-      <v:shape id="_x0000_i1128" type="#_x0000_t75" style="width:11.25pt;height:11.25pt" o:bullet="t">
+      <v:shape id="_x0000_i1287" type="#_x0000_t75" style="width:11.25pt;height:11.25pt" o:bullet="t">
         <v:imagedata r:id="rId1" o:title="msoB775"/>
       </v:shape>
     </w:pict>
   </w:numPicBullet>
   <w:abstractNum w:abstractNumId="0" w15:restartNumberingAfterBreak="0">
+    <w:nsid w:val="054548A5"/>
+    <w:multiLevelType w:val="hybridMultilevel"/>
+    <w:tmpl w:val="66508F38"/>
+    <w:lvl w:ilvl="0" w:tplc="3409000F">
+      <w:start w:val="1"/>
+      <w:numFmt w:val="decimal"/>
+      <w:lvlText w:val="%1."/>
+      <w:lvlJc w:val="left"/>
+      <w:pPr>
+        <w:ind w:left="360" w:hanging="360"/>
+      </w:pPr>
+    </w:lvl>
+    <w:lvl w:ilvl="1" w:tplc="34090019" w:tentative="1">
+      <w:start w:val="1"/>
+      <w:numFmt w:val="lowerLetter"/>
+      <w:lvlText w:val="%2."/>
+      <w:lvlJc w:val="left"/>
+      <w:pPr>
+        <w:ind w:left="1080" w:hanging="360"/>
+      </w:pPr>
+    </w:lvl>
+    <w:lvl w:ilvl="2" w:tplc="3409001B" w:tentative="1">
+      <w:start w:val="1"/>
+      <w:numFmt w:val="lowerRoman"/>
+      <w:lvlText w:val="%3."/>
+      <w:lvlJc w:val="right"/>
+      <w:pPr>
+        <w:ind w:left="1800" w:hanging="180"/>
+      </w:pPr>
+    </w:lvl>
+    <w:lvl w:ilvl="3" w:tplc="3409000F" w:tentative="1">
+      <w:start w:val="1"/>
+      <w:numFmt w:val="decimal"/>
+      <w:lvlText w:val="%4."/>
+      <w:lvlJc w:val="left"/>
+      <w:pPr>
+        <w:ind w:left="2520" w:hanging="360"/>
+      </w:pPr>
+    </w:lvl>
+    <w:lvl w:ilvl="4" w:tplc="34090019" w:tentative="1">
+      <w:start w:val="1"/>
+      <w:numFmt w:val="lowerLetter"/>
+      <w:lvlText w:val="%5."/>
+      <w:lvlJc w:val="left"/>
+      <w:pPr>
+        <w:ind w:left="3240" w:hanging="360"/>
+      </w:pPr>
+    </w:lvl>
+    <w:lvl w:ilvl="5" w:tplc="3409001B" w:tentative="1">
+      <w:start w:val="1"/>
+      <w:numFmt w:val="lowerRoman"/>
+      <w:lvlText w:val="%6."/>
+      <w:lvlJc w:val="right"/>
+      <w:pPr>
+        <w:ind w:left="3960" w:hanging="180"/>
+      </w:pPr>
+    </w:lvl>
+    <w:lvl w:ilvl="6" w:tplc="3409000F" w:tentative="1">
+      <w:start w:val="1"/>
+      <w:numFmt w:val="decimal"/>
+      <w:lvlText w:val="%7."/>
+      <w:lvlJc w:val="left"/>
+      <w:pPr>
+        <w:ind w:left="4680" w:hanging="360"/>
+      </w:pPr>
+    </w:lvl>
+    <w:lvl w:ilvl="7" w:tplc="34090019" w:tentative="1">
+      <w:start w:val="1"/>
+      <w:numFmt w:val="lowerLetter"/>
+      <w:lvlText w:val="%8."/>
+      <w:lvlJc w:val="left"/>
+      <w:pPr>
+        <w:ind w:left="5400" w:hanging="360"/>
+      </w:pPr>
+    </w:lvl>
+    <w:lvl w:ilvl="8" w:tplc="3409001B" w:tentative="1">
+      <w:start w:val="1"/>
+      <w:numFmt w:val="lowerRoman"/>
+      <w:lvlText w:val="%9."/>
+      <w:lvlJc w:val="right"/>
+      <w:pPr>
+        <w:ind w:left="6120" w:hanging="180"/>
+      </w:pPr>
+    </w:lvl>
+  </w:abstractNum>
+  <w:abstractNum w:abstractNumId="1" w15:restartNumberingAfterBreak="0">
     <w:nsid w:val="20CE2EBA"/>
     <w:multiLevelType w:val="hybridMultilevel"/>
     <w:tmpl w:val="C0283B08"/>
@@ -2421,7 +2515,93 @@
       </w:rPr>
     </w:lvl>
   </w:abstractNum>
-  <w:abstractNum w:abstractNumId="1" w15:restartNumberingAfterBreak="0">
+  <w:abstractNum w:abstractNumId="2" w15:restartNumberingAfterBreak="0">
+    <w:nsid w:val="29D5194C"/>
+    <w:multiLevelType w:val="hybridMultilevel"/>
+    <w:tmpl w:val="5E963526"/>
+    <w:lvl w:ilvl="0" w:tplc="3409000F">
+      <w:start w:val="1"/>
+      <w:numFmt w:val="decimal"/>
+      <w:lvlText w:val="%1."/>
+      <w:lvlJc w:val="left"/>
+      <w:pPr>
+        <w:ind w:left="720" w:hanging="360"/>
+      </w:pPr>
+    </w:lvl>
+    <w:lvl w:ilvl="1" w:tplc="34090019" w:tentative="1">
+      <w:start w:val="1"/>
+      <w:numFmt w:val="lowerLetter"/>
+      <w:lvlText w:val="%2."/>
+      <w:lvlJc w:val="left"/>
+      <w:pPr>
+        <w:ind w:left="1440" w:hanging="360"/>
+      </w:pPr>
+    </w:lvl>
+    <w:lvl w:ilvl="2" w:tplc="3409001B" w:tentative="1">
+      <w:start w:val="1"/>
+      <w:numFmt w:val="lowerRoman"/>
+      <w:lvlText w:val="%3."/>
+      <w:lvlJc w:val="right"/>
+      <w:pPr>
+        <w:ind w:left="2160" w:hanging="180"/>
+      </w:pPr>
+    </w:lvl>
+    <w:lvl w:ilvl="3" w:tplc="3409000F" w:tentative="1">
+      <w:start w:val="1"/>
+      <w:numFmt w:val="decimal"/>
+      <w:lvlText w:val="%4."/>
+      <w:lvlJc w:val="left"/>
+      <w:pPr>
+        <w:ind w:left="2880" w:hanging="360"/>
+      </w:pPr>
+    </w:lvl>
+    <w:lvl w:ilvl="4" w:tplc="34090019" w:tentative="1">
+      <w:start w:val="1"/>
+      <w:numFmt w:val="lowerLetter"/>
+      <w:lvlText w:val="%5."/>
+      <w:lvlJc w:val="left"/>
+      <w:pPr>
+        <w:ind w:left="3600" w:hanging="360"/>
+      </w:pPr>
+    </w:lvl>
+    <w:lvl w:ilvl="5" w:tplc="3409001B" w:tentative="1">
+      <w:start w:val="1"/>
+      <w:numFmt w:val="lowerRoman"/>
+      <w:lvlText w:val="%6."/>
+      <w:lvlJc w:val="right"/>
+      <w:pPr>
+        <w:ind w:left="4320" w:hanging="180"/>
+      </w:pPr>
+    </w:lvl>
+    <w:lvl w:ilvl="6" w:tplc="3409000F" w:tentative="1">
+      <w:start w:val="1"/>
+      <w:numFmt w:val="decimal"/>
+      <w:lvlText w:val="%7."/>
+      <w:lvlJc w:val="left"/>
+      <w:pPr>
+        <w:ind w:left="5040" w:hanging="360"/>
+      </w:pPr>
+    </w:lvl>
+    <w:lvl w:ilvl="7" w:tplc="34090019" w:tentative="1">
+      <w:start w:val="1"/>
+      <w:numFmt w:val="lowerLetter"/>
+      <w:lvlText w:val="%8."/>
+      <w:lvlJc w:val="left"/>
+      <w:pPr>
+        <w:ind w:left="5760" w:hanging="360"/>
+      </w:pPr>
+    </w:lvl>
+    <w:lvl w:ilvl="8" w:tplc="3409001B" w:tentative="1">
+      <w:start w:val="1"/>
+      <w:numFmt w:val="lowerRoman"/>
+      <w:lvlText w:val="%9."/>
+      <w:lvlJc w:val="right"/>
+      <w:pPr>
+        <w:ind w:left="6480" w:hanging="180"/>
+      </w:pPr>
+    </w:lvl>
+  </w:abstractNum>
+  <w:abstractNum w:abstractNumId="3" w15:restartNumberingAfterBreak="0">
     <w:nsid w:val="2E000368"/>
     <w:multiLevelType w:val="hybridMultilevel"/>
     <w:tmpl w:val="6F50E302"/>
@@ -2510,7 +2690,93 @@
       </w:pPr>
     </w:lvl>
   </w:abstractNum>
-  <w:abstractNum w:abstractNumId="2" w15:restartNumberingAfterBreak="0">
+  <w:abstractNum w:abstractNumId="4" w15:restartNumberingAfterBreak="0">
+    <w:nsid w:val="343E7ADA"/>
+    <w:multiLevelType w:val="hybridMultilevel"/>
+    <w:tmpl w:val="880CDAA2"/>
+    <w:lvl w:ilvl="0" w:tplc="3409000F">
+      <w:start w:val="1"/>
+      <w:numFmt w:val="decimal"/>
+      <w:lvlText w:val="%1."/>
+      <w:lvlJc w:val="left"/>
+      <w:pPr>
+        <w:ind w:left="720" w:hanging="360"/>
+      </w:pPr>
+    </w:lvl>
+    <w:lvl w:ilvl="1" w:tplc="34090019" w:tentative="1">
+      <w:start w:val="1"/>
+      <w:numFmt w:val="lowerLetter"/>
+      <w:lvlText w:val="%2."/>
+      <w:lvlJc w:val="left"/>
+      <w:pPr>
+        <w:ind w:left="1440" w:hanging="360"/>
+      </w:pPr>
+    </w:lvl>
+    <w:lvl w:ilvl="2" w:tplc="3409001B" w:tentative="1">
+      <w:start w:val="1"/>
+      <w:numFmt w:val="lowerRoman"/>
+      <w:lvlText w:val="%3."/>
+      <w:lvlJc w:val="right"/>
+      <w:pPr>
+        <w:ind w:left="2160" w:hanging="180"/>
+      </w:pPr>
+    </w:lvl>
+    <w:lvl w:ilvl="3" w:tplc="3409000F" w:tentative="1">
+      <w:start w:val="1"/>
+      <w:numFmt w:val="decimal"/>
+      <w:lvlText w:val="%4."/>
+      <w:lvlJc w:val="left"/>
+      <w:pPr>
+        <w:ind w:left="2880" w:hanging="360"/>
+      </w:pPr>
+    </w:lvl>
+    <w:lvl w:ilvl="4" w:tplc="34090019" w:tentative="1">
+      <w:start w:val="1"/>
+      <w:numFmt w:val="lowerLetter"/>
+      <w:lvlText w:val="%5."/>
+      <w:lvlJc w:val="left"/>
+      <w:pPr>
+        <w:ind w:left="3600" w:hanging="360"/>
+      </w:pPr>
+    </w:lvl>
+    <w:lvl w:ilvl="5" w:tplc="3409001B" w:tentative="1">
+      <w:start w:val="1"/>
+      <w:numFmt w:val="lowerRoman"/>
+      <w:lvlText w:val="%6."/>
+      <w:lvlJc w:val="right"/>
+      <w:pPr>
+        <w:ind w:left="4320" w:hanging="180"/>
+      </w:pPr>
+    </w:lvl>
+    <w:lvl w:ilvl="6" w:tplc="3409000F" w:tentative="1">
+      <w:start w:val="1"/>
+      <w:numFmt w:val="decimal"/>
+      <w:lvlText w:val="%7."/>
+      <w:lvlJc w:val="left"/>
+      <w:pPr>
+        <w:ind w:left="5040" w:hanging="360"/>
+      </w:pPr>
+    </w:lvl>
+    <w:lvl w:ilvl="7" w:tplc="34090019" w:tentative="1">
+      <w:start w:val="1"/>
+      <w:numFmt w:val="lowerLetter"/>
+      <w:lvlText w:val="%8."/>
+      <w:lvlJc w:val="left"/>
+      <w:pPr>
+        <w:ind w:left="5760" w:hanging="360"/>
+      </w:pPr>
+    </w:lvl>
+    <w:lvl w:ilvl="8" w:tplc="3409001B" w:tentative="1">
+      <w:start w:val="1"/>
+      <w:numFmt w:val="lowerRoman"/>
+      <w:lvlText w:val="%9."/>
+      <w:lvlJc w:val="right"/>
+      <w:pPr>
+        <w:ind w:left="6480" w:hanging="180"/>
+      </w:pPr>
+    </w:lvl>
+  </w:abstractNum>
+  <w:abstractNum w:abstractNumId="5" w15:restartNumberingAfterBreak="0">
     <w:nsid w:val="3FEF6A68"/>
     <w:multiLevelType w:val="hybridMultilevel"/>
     <w:tmpl w:val="BE8EF794"/>
@@ -2622,7 +2888,7 @@
       </w:rPr>
     </w:lvl>
   </w:abstractNum>
-  <w:abstractNum w:abstractNumId="3" w15:restartNumberingAfterBreak="0">
+  <w:abstractNum w:abstractNumId="6" w15:restartNumberingAfterBreak="0">
     <w:nsid w:val="4BE13462"/>
     <w:multiLevelType w:val="hybridMultilevel"/>
     <w:tmpl w:val="B8286534"/>
@@ -2736,7 +3002,7 @@
       </w:rPr>
     </w:lvl>
   </w:abstractNum>
-  <w:abstractNum w:abstractNumId="4" w15:restartNumberingAfterBreak="0">
+  <w:abstractNum w:abstractNumId="7" w15:restartNumberingAfterBreak="0">
     <w:nsid w:val="535246EF"/>
     <w:multiLevelType w:val="hybridMultilevel"/>
     <w:tmpl w:val="F7702B8E"/>
@@ -2850,7 +3116,7 @@
       </w:rPr>
     </w:lvl>
   </w:abstractNum>
-  <w:abstractNum w:abstractNumId="5" w15:restartNumberingAfterBreak="0">
+  <w:abstractNum w:abstractNumId="8" w15:restartNumberingAfterBreak="0">
     <w:nsid w:val="7D0B59AD"/>
     <w:multiLevelType w:val="hybridMultilevel"/>
     <w:tmpl w:val="E424FA84"/>
@@ -2939,23 +3205,122 @@
       </w:pPr>
     </w:lvl>
   </w:abstractNum>
+  <w:abstractNum w:abstractNumId="9" w15:restartNumberingAfterBreak="0">
+    <w:nsid w:val="7FF70724"/>
+    <w:multiLevelType w:val="hybridMultilevel"/>
+    <w:tmpl w:val="E9E6AEBC"/>
+    <w:lvl w:ilvl="0" w:tplc="DF3ECBA0">
+      <w:start w:val="1"/>
+      <w:numFmt w:val="upperRoman"/>
+      <w:pStyle w:val="Heading1"/>
+      <w:lvlText w:val="%1."/>
+      <w:lvlJc w:val="right"/>
+      <w:pPr>
+        <w:ind w:left="360" w:hanging="360"/>
+      </w:pPr>
+    </w:lvl>
+    <w:lvl w:ilvl="1" w:tplc="34090019" w:tentative="1">
+      <w:start w:val="1"/>
+      <w:numFmt w:val="lowerLetter"/>
+      <w:lvlText w:val="%2."/>
+      <w:lvlJc w:val="left"/>
+      <w:pPr>
+        <w:ind w:left="1080" w:hanging="360"/>
+      </w:pPr>
+    </w:lvl>
+    <w:lvl w:ilvl="2" w:tplc="3409001B" w:tentative="1">
+      <w:start w:val="1"/>
+      <w:numFmt w:val="lowerRoman"/>
+      <w:lvlText w:val="%3."/>
+      <w:lvlJc w:val="right"/>
+      <w:pPr>
+        <w:ind w:left="1800" w:hanging="180"/>
+      </w:pPr>
+    </w:lvl>
+    <w:lvl w:ilvl="3" w:tplc="3409000F" w:tentative="1">
+      <w:start w:val="1"/>
+      <w:numFmt w:val="decimal"/>
+      <w:lvlText w:val="%4."/>
+      <w:lvlJc w:val="left"/>
+      <w:pPr>
+        <w:ind w:left="2520" w:hanging="360"/>
+      </w:pPr>
+    </w:lvl>
+    <w:lvl w:ilvl="4" w:tplc="34090019" w:tentative="1">
+      <w:start w:val="1"/>
+      <w:numFmt w:val="lowerLetter"/>
+      <w:lvlText w:val="%5."/>
+      <w:lvlJc w:val="left"/>
+      <w:pPr>
+        <w:ind w:left="3240" w:hanging="360"/>
+      </w:pPr>
+    </w:lvl>
+    <w:lvl w:ilvl="5" w:tplc="3409001B" w:tentative="1">
+      <w:start w:val="1"/>
+      <w:numFmt w:val="lowerRoman"/>
+      <w:lvlText w:val="%6."/>
+      <w:lvlJc w:val="right"/>
+      <w:pPr>
+        <w:ind w:left="3960" w:hanging="180"/>
+      </w:pPr>
+    </w:lvl>
+    <w:lvl w:ilvl="6" w:tplc="3409000F" w:tentative="1">
+      <w:start w:val="1"/>
+      <w:numFmt w:val="decimal"/>
+      <w:lvlText w:val="%7."/>
+      <w:lvlJc w:val="left"/>
+      <w:pPr>
+        <w:ind w:left="4680" w:hanging="360"/>
+      </w:pPr>
+    </w:lvl>
+    <w:lvl w:ilvl="7" w:tplc="34090019" w:tentative="1">
+      <w:start w:val="1"/>
+      <w:numFmt w:val="lowerLetter"/>
+      <w:lvlText w:val="%8."/>
+      <w:lvlJc w:val="left"/>
+      <w:pPr>
+        <w:ind w:left="5400" w:hanging="360"/>
+      </w:pPr>
+    </w:lvl>
+    <w:lvl w:ilvl="8" w:tplc="3409001B" w:tentative="1">
+      <w:start w:val="1"/>
+      <w:numFmt w:val="lowerRoman"/>
+      <w:lvlText w:val="%9."/>
+      <w:lvlJc w:val="right"/>
+      <w:pPr>
+        <w:ind w:left="6120" w:hanging="180"/>
+      </w:pPr>
+    </w:lvl>
+  </w:abstractNum>
   <w:num w:numId="1">
+    <w:abstractNumId w:val="5"/>
+  </w:num>
+  <w:num w:numId="2">
+    <w:abstractNumId w:val="3"/>
+  </w:num>
+  <w:num w:numId="3">
+    <w:abstractNumId w:val="1"/>
+  </w:num>
+  <w:num w:numId="4">
+    <w:abstractNumId w:val="6"/>
+  </w:num>
+  <w:num w:numId="5">
+    <w:abstractNumId w:val="7"/>
+  </w:num>
+  <w:num w:numId="6">
+    <w:abstractNumId w:val="8"/>
+  </w:num>
+  <w:num w:numId="7">
     <w:abstractNumId w:val="2"/>
   </w:num>
-  <w:num w:numId="2">
-    <w:abstractNumId w:val="1"/>
+  <w:num w:numId="8">
+    <w:abstractNumId w:val="4"/>
   </w:num>
-  <w:num w:numId="3">
+  <w:num w:numId="9">
     <w:abstractNumId w:val="0"/>
   </w:num>
-  <w:num w:numId="4">
-    <w:abstractNumId w:val="3"/>
-  </w:num>
-  <w:num w:numId="5">
-    <w:abstractNumId w:val="4"/>
-  </w:num>
-  <w:num w:numId="6">
-    <w:abstractNumId w:val="5"/>
+  <w:num w:numId="10">
+    <w:abstractNumId w:val="9"/>
   </w:num>
 </w:numbering>
 </file>
@@ -3367,6 +3732,25 @@
     <w:name w:val="Normal"/>
     <w:qFormat/>
   </w:style>
+  <w:style w:type="paragraph" w:styleId="Heading1">
+    <w:name w:val="heading 1"/>
+    <w:basedOn w:val="ListParagraph"/>
+    <w:next w:val="Normal"/>
+    <w:link w:val="Heading1Char"/>
+    <w:uiPriority w:val="9"/>
+    <w:qFormat/>
+    <w:rsid w:val="009C15CA"/>
+    <w:pPr>
+      <w:numPr>
+        <w:numId w:val="10"/>
+      </w:numPr>
+      <w:spacing w:line="480" w:lineRule="auto"/>
+      <w:outlineLvl w:val="0"/>
+    </w:pPr>
+    <w:rPr>
+      <w:b/>
+    </w:rPr>
+  </w:style>
   <w:style w:type="character" w:default="1" w:styleId="DefaultParagraphFont">
     <w:name w:val="Default Paragraph Font"/>
     <w:uiPriority w:val="1"/>
@@ -3538,6 +3922,16 @@
       <w:bCs/>
       <w:sz w:val="20"/>
       <w:szCs w:val="20"/>
+    </w:rPr>
+  </w:style>
+  <w:style w:type="character" w:customStyle="1" w:styleId="Heading1Char">
+    <w:name w:val="Heading 1 Char"/>
+    <w:basedOn w:val="DefaultParagraphFont"/>
+    <w:link w:val="Heading1"/>
+    <w:uiPriority w:val="9"/>
+    <w:rsid w:val="009C15CA"/>
+    <w:rPr>
+      <w:b/>
     </w:rPr>
   </w:style>
 </w:styles>

</xml_diff>